<commit_message>
Adding the c++ file
</commit_message>
<xml_diff>
--- a/Final Project Exercise 2.docx
+++ b/Final Project Exercise 2.docx
@@ -7481,26 +7481,6 @@
           </wp:inline>
         </w:drawing>
       </w:r>
-    </w:p>
-    <w:p>
-      <w:pPr>
-        <w:rPr>
-          <w:rFonts w:ascii="Arial" w:hAnsi="Arial" w:cs="Arial"/>
-          <w:sz w:val="24"/>
-          <w:szCs w:val="24"/>
-          <w:lang w:val="en-CA"/>
-        </w:rPr>
-      </w:pPr>
-    </w:p>
-    <w:p>
-      <w:pPr>
-        <w:rPr>
-          <w:rFonts w:ascii="Arial" w:hAnsi="Arial" w:cs="Arial"/>
-          <w:sz w:val="24"/>
-          <w:szCs w:val="24"/>
-          <w:lang w:val="en-CA"/>
-        </w:rPr>
-      </w:pPr>
     </w:p>
     <w:p>
       <w:pPr>

</xml_diff>